<commit_message>
added cultural differences pdf
</commit_message>
<xml_diff>
--- a/CulturalDifferences.docx
+++ b/CulturalDifferences.docx
@@ -279,10 +279,11 @@
       </w:r>
       <w:r>
         <w:rPr>
+          <w:noProof/>
           <w:lang w:val="en-GB"/>
         </w:rPr>
         <w:drawing>
-          <wp:anchor distT="0" distB="0" distL="114300" distR="114300" simplePos="0" relativeHeight="251658240" behindDoc="1" locked="0" layoutInCell="1" allowOverlap="1" wp14:anchorId="24AFF67A" wp14:editId="567ECC97">
+          <wp:anchor distT="0" distB="0" distL="114300" distR="114300" simplePos="0" relativeHeight="251658240" behindDoc="1" locked="0" layoutInCell="1" allowOverlap="1" wp14:anchorId="24AFF67A" wp14:editId="2AB308FB">
             <wp:simplePos x="0" y="0"/>
             <wp:positionH relativeFrom="page">
               <wp:posOffset>3400425</wp:posOffset>
@@ -409,6 +410,7 @@
       </w:pPr>
       <w:r>
         <w:rPr>
+          <w:noProof/>
           <w:lang w:val="en-GB"/>
         </w:rPr>
         <w:drawing>
@@ -567,8 +569,6 @@
                             </w:r>
                             <w:r>
                               <w:br/>
-                            </w:r>
-                            <w:r>
                               <w:t xml:space="preserve">source: </w:t>
                             </w:r>
                             <w:hyperlink r:id="rId8" w:history="1">
@@ -626,8 +626,6 @@
                       </w:r>
                       <w:r>
                         <w:br/>
-                      </w:r>
-                      <w:r>
                         <w:t xml:space="preserve">source: </w:t>
                       </w:r>
                       <w:hyperlink r:id="rId9" w:history="1">
@@ -748,6 +746,7 @@
       </w:pPr>
       <w:r>
         <w:rPr>
+          <w:noProof/>
           <w:lang w:val="en-GB"/>
         </w:rPr>
         <w:drawing>
@@ -812,13 +811,7 @@
         <w:rPr>
           <w:lang w:val="en-GB"/>
         </w:rPr>
-        <w:t>B</w:t>
-      </w:r>
-      <w:r>
-        <w:rPr>
-          <w:lang w:val="en-GB"/>
-        </w:rPr>
-        <w:t xml:space="preserve">ased on what I experienced Egyptians talk a lot, trying to sell us all kinds of things, they interrupt a lot of the time and are very impatient. Based on the Lewis Model in Figure 3. They aren’t directly mentioned but Egypt falls under </w:t>
+        <w:t xml:space="preserve">Based on what I experienced Egyptians talk a lot, trying to sell us all kinds of things, they interrupt a lot of the time and are very impatient. Based on the Lewis Model in Figure 3. They aren’t directly mentioned but Egypt falls under </w:t>
       </w:r>
       <w:r>
         <w:rPr>
@@ -840,13 +833,7 @@
         <w:rPr>
           <w:lang w:val="en-GB"/>
         </w:rPr>
-        <w:t>These are located close to “Multi-Active”. Which in my eyes make sense based on what I just said. They weren’t showing lots of feelings or were emotional, which are features of multi-active, then again Egypt isn’t completely in Multi-Active so it’s entirely possible that</w:t>
-      </w:r>
-      <w:r>
-        <w:rPr>
-          <w:lang w:val="en-GB"/>
-        </w:rPr>
-        <w:t xml:space="preserve"> they do fall close to the Multi-Active behaviour.</w:t>
+        <w:t>These are located close to “Multi-Active”. Which in my eyes make sense based on what I just said. They weren’t showing lots of feelings or were emotional, which are features of multi-active, then again Egypt isn’t completely in Multi-Active so it’s entirely possible that they do fall close to the Multi-Active behaviour.</w:t>
       </w:r>
     </w:p>
     <w:p>

</xml_diff>